<commit_message>
before reset commit --hard
</commit_message>
<xml_diff>
--- a/docs/HTML.docx
+++ b/docs/HTML.docx
@@ -8175,8 +8175,6 @@
         </w:rPr>
         <w:t>status：显示工作目录与暂存区的状态</w:t>
       </w:r>
-      <w:bookmarkStart w:id="0" w:name="_GoBack"/>
-      <w:bookmarkEnd w:id="0"/>
     </w:p>
     <w:p>
       <w:pPr>
@@ -8895,10 +8893,10 @@
           <w:noProof/>
         </w:rPr>
         <w:drawing>
-          <wp:inline distT="0" distB="0" distL="0" distR="0" wp14:anchorId="29A477DB" wp14:editId="7E22AF81">
-            <wp:extent cx="5019675" cy="1066800"/>
-            <wp:effectExtent l="0" t="0" r="9525" b="0"/>
-            <wp:docPr id="13" name="图片 13"/>
+          <wp:inline distT="0" distB="0" distL="0" distR="0" wp14:anchorId="530B65DF" wp14:editId="77500E93">
+            <wp:extent cx="5274310" cy="991870"/>
+            <wp:effectExtent l="0" t="0" r="2540" b="0"/>
+            <wp:docPr id="16" name="图片 16"/>
             <wp:cNvGraphicFramePr>
               <a:graphicFrameLocks xmlns:a="http://schemas.openxmlformats.org/drawingml/2006/main" noChangeAspect="1"/>
             </wp:cNvGraphicFramePr>
@@ -8918,7 +8916,7 @@
                   <pic:spPr>
                     <a:xfrm>
                       <a:off x="0" y="0"/>
-                      <a:ext cx="5019675" cy="1066800"/>
+                      <a:ext cx="5274310" cy="991870"/>
                     </a:xfrm>
                     <a:prstGeom prst="rect">
                       <a:avLst/>
@@ -8937,46 +8935,14 @@
       </w:pPr>
       <w:r>
         <w:rPr>
-          <w:rFonts w:hint="eastAsia"/>
+          <w:noProof/>
         </w:rPr>
         <w:lastRenderedPageBreak/>
-        <w:t>使用git</w:t>
-      </w:r>
-      <w:r>
-        <w:t xml:space="preserve"> reset commit</w:t>
-      </w:r>
-      <w:r>
-        <w:rPr>
-          <w:rFonts w:hint="eastAsia"/>
-        </w:rPr>
-        <w:t>的id后，HEAD指向指定的commit，可以看到有三个修改未提交。通过git</w:t>
-      </w:r>
-      <w:r>
-        <w:t xml:space="preserve"> status</w:t>
-      </w:r>
-      <w:r>
-        <w:rPr>
-          <w:rFonts w:hint="eastAsia"/>
-        </w:rPr>
-        <w:t>查看具体状态：</w:t>
-      </w:r>
-    </w:p>
-    <w:p>
-      <w:pPr>
-        <w:ind w:firstLine="420"/>
-        <w:rPr>
-          <w:rFonts w:hint="eastAsia"/>
-        </w:rPr>
-      </w:pPr>
-      <w:r>
-        <w:rPr>
-          <w:noProof/>
-        </w:rPr>
         <w:drawing>
-          <wp:inline distT="0" distB="0" distL="0" distR="0" wp14:anchorId="749F1179" wp14:editId="5BAD2250">
-            <wp:extent cx="5274310" cy="1973580"/>
-            <wp:effectExtent l="0" t="0" r="2540" b="7620"/>
-            <wp:docPr id="14" name="图片 14"/>
+          <wp:inline distT="0" distB="0" distL="0" distR="0" wp14:anchorId="628906F4" wp14:editId="3DDCBBC5">
+            <wp:extent cx="5200650" cy="866775"/>
+            <wp:effectExtent l="0" t="0" r="0" b="9525"/>
+            <wp:docPr id="17" name="图片 17"/>
             <wp:cNvGraphicFramePr>
               <a:graphicFrameLocks xmlns:a="http://schemas.openxmlformats.org/drawingml/2006/main" noChangeAspect="1"/>
             </wp:cNvGraphicFramePr>
@@ -8996,7 +8962,7 @@
                   <pic:spPr>
                     <a:xfrm>
                       <a:off x="0" y="0"/>
-                      <a:ext cx="5274310" cy="1973580"/>
+                      <a:ext cx="5200650" cy="866775"/>
                     </a:xfrm>
                     <a:prstGeom prst="rect">
                       <a:avLst/>
@@ -9008,6 +8974,136 @@
           </wp:inline>
         </w:drawing>
       </w:r>
+    </w:p>
+    <w:p>
+      <w:pPr>
+        <w:ind w:firstLine="420"/>
+      </w:pPr>
+      <w:r>
+        <w:rPr>
+          <w:rFonts w:hint="eastAsia"/>
+        </w:rPr>
+        <w:t>上面创建了两个commit</w:t>
+      </w:r>
+    </w:p>
+    <w:p>
+      <w:pPr>
+        <w:ind w:firstLine="420"/>
+        <w:rPr>
+          <w:rFonts w:hint="eastAsia"/>
+        </w:rPr>
+      </w:pPr>
+      <w:r>
+        <w:rPr>
+          <w:noProof/>
+        </w:rPr>
+        <w:drawing>
+          <wp:inline distT="0" distB="0" distL="0" distR="0" wp14:anchorId="699286E9" wp14:editId="0A6DCB48">
+            <wp:extent cx="4714875" cy="733425"/>
+            <wp:effectExtent l="0" t="0" r="9525" b="9525"/>
+            <wp:docPr id="18" name="图片 18"/>
+            <wp:cNvGraphicFramePr>
+              <a:graphicFrameLocks xmlns:a="http://schemas.openxmlformats.org/drawingml/2006/main" noChangeAspect="1"/>
+            </wp:cNvGraphicFramePr>
+            <a:graphic xmlns:a="http://schemas.openxmlformats.org/drawingml/2006/main">
+              <a:graphicData uri="http://schemas.openxmlformats.org/drawingml/2006/picture">
+                <pic:pic xmlns:pic="http://schemas.openxmlformats.org/drawingml/2006/picture">
+                  <pic:nvPicPr>
+                    <pic:cNvPr id="1" name=""/>
+                    <pic:cNvPicPr/>
+                  </pic:nvPicPr>
+                  <pic:blipFill>
+                    <a:blip r:embed="rId21"/>
+                    <a:stretch>
+                      <a:fillRect/>
+                    </a:stretch>
+                  </pic:blipFill>
+                  <pic:spPr>
+                    <a:xfrm>
+                      <a:off x="0" y="0"/>
+                      <a:ext cx="4714875" cy="733425"/>
+                    </a:xfrm>
+                    <a:prstGeom prst="rect">
+                      <a:avLst/>
+                    </a:prstGeom>
+                  </pic:spPr>
+                </pic:pic>
+              </a:graphicData>
+            </a:graphic>
+          </wp:inline>
+        </w:drawing>
+      </w:r>
+    </w:p>
+    <w:p>
+      <w:pPr>
+        <w:ind w:firstLine="420"/>
+      </w:pPr>
+      <w:r>
+        <w:rPr>
+          <w:rFonts w:hint="eastAsia"/>
+        </w:rPr>
+        <w:t>使用git</w:t>
+      </w:r>
+      <w:r>
+        <w:t xml:space="preserve"> reset commit</w:t>
+      </w:r>
+      <w:r>
+        <w:rPr>
+          <w:rFonts w:hint="eastAsia"/>
+        </w:rPr>
+        <w:t>的id后，HEAD指向指定的commit，可以看到有修改未提交。</w:t>
+      </w:r>
+      <w:r>
+        <w:rPr>
+          <w:rFonts w:hint="eastAsia"/>
+        </w:rPr>
+        <w:t>说明当前工作区的内容没有被覆盖</w:t>
+      </w:r>
+      <w:bookmarkStart w:id="0" w:name="_GoBack"/>
+      <w:bookmarkEnd w:id="0"/>
+    </w:p>
+    <w:p>
+      <w:pPr>
+        <w:ind w:firstLine="420"/>
+      </w:pPr>
+    </w:p>
+    <w:p>
+      <w:pPr>
+        <w:ind w:firstLine="420"/>
+      </w:pPr>
+      <w:r>
+        <w:rPr>
+          <w:rFonts w:hint="eastAsia"/>
+        </w:rPr>
+        <w:t>由上图可以看出，返回的提交纪录与当前工作区存在不一致</w:t>
+      </w:r>
+      <w:r>
+        <w:rPr>
+          <w:rFonts w:hint="eastAsia"/>
+        </w:rPr>
+        <w:t>，</w:t>
+      </w:r>
+    </w:p>
+    <w:p>
+      <w:pPr>
+        <w:ind w:firstLine="420"/>
+        <w:rPr>
+          <w:rFonts w:hint="eastAsia"/>
+        </w:rPr>
+      </w:pPr>
+    </w:p>
+    <w:p>
+      <w:pPr>
+        <w:ind w:firstLine="420"/>
+      </w:pPr>
+    </w:p>
+    <w:p>
+      <w:pPr>
+        <w:ind w:firstLine="420"/>
+        <w:rPr>
+          <w:rFonts w:hint="eastAsia"/>
+        </w:rPr>
+      </w:pPr>
     </w:p>
     <w:p>
       <w:pPr>
@@ -12383,7 +12479,7 @@
 </file>
 
 <file path=customXml/itemProps1.xml><?xml version="1.0" encoding="utf-8"?>
-<ds:datastoreItem xmlns:ds="http://schemas.openxmlformats.org/officeDocument/2006/customXml" ds:itemID="{5873746A-4E58-4682-9DF5-3B49F9FAA0AA}">
+<ds:datastoreItem xmlns:ds="http://schemas.openxmlformats.org/officeDocument/2006/customXml" ds:itemID="{66DC6703-FEB4-478A-9EC5-A94E2D2650E6}">
   <ds:schemaRefs>
     <ds:schemaRef ds:uri="http://schemas.openxmlformats.org/officeDocument/2006/bibliography"/>
   </ds:schemaRefs>

</xml_diff>